<commit_message>
Version actualizada con instaladores.
</commit_message>
<xml_diff>
--- a/2022-01/INCIDENCIA-BOTS-1/Documentos/INC-BOTS-1 - Bitácora de Paso a Producción.docx
+++ b/2022-01/INCIDENCIA-BOTS-1/Documentos/INC-BOTS-1 - Bitácora de Paso a Producción.docx
@@ -89,7 +89,6 @@
                 <w:b/>
                 <w:sz w:val="18"/>
                 <w:szCs w:val="18"/>
-                <w:lang/>
               </w:rPr>
             </w:pPr>
             <w:r>
@@ -98,7 +97,6 @@
                 <w:b/>
                 <w:sz w:val="18"/>
                 <w:szCs w:val="18"/>
-                <w:lang/>
               </w:rPr>
               <w:t>INCIDENCIA-BOTS-1</w:t>
             </w:r>
@@ -140,7 +138,6 @@
                 <w:b/>
                 <w:sz w:val="18"/>
                 <w:szCs w:val="18"/>
-                <w:lang/>
               </w:rPr>
             </w:pPr>
             <w:r>
@@ -149,7 +146,6 @@
                 <w:b/>
                 <w:sz w:val="18"/>
                 <w:szCs w:val="18"/>
-                <w:lang/>
               </w:rPr>
               <w:t>Cristian Vergara</w:t>
             </w:r>
@@ -311,7 +307,6 @@
                 <w:rFonts w:hint="default"/>
                 <w:sz w:val="18"/>
                 <w:szCs w:val="18"/>
-                <w:lang/>
               </w:rPr>
             </w:pPr>
             <w:r>
@@ -319,7 +314,6 @@
                 <w:rFonts w:hint="default"/>
                 <w:sz w:val="18"/>
                 <w:szCs w:val="18"/>
-                <w:lang/>
               </w:rPr>
               <w:t>Patricio Ascencio</w:t>
             </w:r>
@@ -379,7 +373,6 @@
                 <w:rFonts w:hint="default"/>
                 <w:sz w:val="18"/>
                 <w:szCs w:val="18"/>
-                <w:lang/>
               </w:rPr>
             </w:pPr>
             <w:r>
@@ -387,7 +380,6 @@
                 <w:rFonts w:hint="default"/>
                 <w:sz w:val="18"/>
                 <w:szCs w:val="18"/>
-                <w:lang/>
               </w:rPr>
               <w:t xml:space="preserve"> </w:t>
             </w:r>
@@ -428,7 +420,6 @@
                 <w:rFonts w:hint="default"/>
                 <w:sz w:val="18"/>
                 <w:szCs w:val="18"/>
-                <w:lang/>
               </w:rPr>
             </w:pPr>
             <w:r>
@@ -436,7 +427,6 @@
                 <w:rFonts w:hint="default"/>
                 <w:sz w:val="18"/>
                 <w:szCs w:val="18"/>
-                <w:lang/>
               </w:rPr>
               <w:t>Cristian Rivera</w:t>
             </w:r>
@@ -497,7 +487,6 @@
                 <w:rFonts w:hint="default"/>
                 <w:sz w:val="18"/>
                 <w:szCs w:val="18"/>
-                <w:lang/>
               </w:rPr>
             </w:pPr>
             <w:r>
@@ -505,7 +494,6 @@
                 <w:rFonts w:hint="default"/>
                 <w:sz w:val="18"/>
                 <w:szCs w:val="18"/>
-                <w:lang/>
               </w:rPr>
               <w:t>Corrección primer tramo 2022 y se agrega el segundo del 2022</w:t>
             </w:r>
@@ -694,7 +682,6 @@
                 <w:rFonts w:hint="default"/>
                 <w:sz w:val="18"/>
                 <w:szCs w:val="18"/>
-                <w:lang/>
               </w:rPr>
             </w:pPr>
             <w:r>
@@ -702,7 +689,6 @@
                 <w:rFonts w:hint="default"/>
                 <w:sz w:val="18"/>
                 <w:szCs w:val="18"/>
-                <w:lang/>
               </w:rPr>
               <w:t>15 min</w:t>
             </w:r>
@@ -1117,7 +1103,6 @@
               <w:jc w:val="left"/>
               <w:rPr>
                 <w:rFonts w:hint="default"/>
-                <w:lang/>
               </w:rPr>
             </w:pPr>
             <w:r>
@@ -1172,7 +1157,6 @@
             <w:r>
               <w:rPr>
                 <w:rFonts w:hint="default"/>
-                <w:lang/>
               </w:rPr>
               <w:t xml:space="preserve"> Infraestructura Cliente</w:t>
             </w:r>
@@ -1652,7 +1636,6 @@
             <w:pPr>
               <w:rPr>
                 <w:rFonts w:hint="default"/>
-                <w:lang/>
               </w:rPr>
             </w:pPr>
             <w:r>
@@ -1700,7 +1683,6 @@
             <w:r>
               <w:rPr>
                 <w:rFonts w:hint="default"/>
-                <w:lang/>
               </w:rPr>
               <w:t xml:space="preserve"> Siagf Tramos</w:t>
             </w:r>
@@ -1773,7 +1755,6 @@
             <w:r>
               <w:rPr>
                 <w:rFonts w:hint="default"/>
-                <w:lang/>
               </w:rPr>
               <w:t>N/A</w:t>
             </w:r>
@@ -1782,7 +1763,6 @@
             <w:pPr>
               <w:rPr>
                 <w:rFonts w:hint="default"/>
-                <w:lang/>
               </w:rPr>
             </w:pPr>
             <w:r>
@@ -1791,7 +1771,6 @@
             <w:r>
               <w:rPr>
                 <w:rFonts w:hint="default"/>
-                <w:lang/>
               </w:rPr>
               <w:t xml:space="preserve"> Cliente</w:t>
             </w:r>
@@ -1858,7 +1837,6 @@
             <w:r>
               <w:rPr>
                 <w:rFonts w:hint="default"/>
-                <w:lang/>
               </w:rPr>
               <w:t>N/A</w:t>
             </w:r>
@@ -1868,7 +1846,6 @@
               <w:snapToGrid w:val="0"/>
               <w:rPr>
                 <w:rFonts w:hint="default"/>
-                <w:lang/>
               </w:rPr>
             </w:pPr>
             <w:r>
@@ -1877,7 +1854,6 @@
             <w:r>
               <w:rPr>
                 <w:rFonts w:hint="default"/>
-                <w:lang/>
               </w:rPr>
               <w:t xml:space="preserve"> Cliente</w:t>
             </w:r>
@@ -2290,7 +2266,6 @@
                 <w:rFonts w:hint="default"/>
                 <w:sz w:val="18"/>
                 <w:szCs w:val="18"/>
-                <w:lang/>
               </w:rPr>
             </w:pPr>
             <w:r>
@@ -2298,7 +2273,6 @@
                 <w:rFonts w:hint="default"/>
                 <w:sz w:val="18"/>
                 <w:szCs w:val="18"/>
-                <w:lang/>
               </w:rPr>
               <w:t>13-06-2022</w:t>
             </w:r>
@@ -2319,7 +2293,6 @@
                 <w:rFonts w:hint="default"/>
                 <w:sz w:val="18"/>
                 <w:szCs w:val="18"/>
-                <w:lang/>
               </w:rPr>
             </w:pPr>
             <w:r>
@@ -2327,12 +2300,9 @@
                 <w:rFonts w:hint="default"/>
                 <w:sz w:val="18"/>
                 <w:szCs w:val="18"/>
-                <w:lang/>
               </w:rPr>
               <w:t>111</w:t>
             </w:r>
-            <w:bookmarkStart w:id="6" w:name="_GoBack"/>
-            <w:bookmarkEnd w:id="6"/>
           </w:p>
         </w:tc>
         <w:tc>
@@ -2359,70 +2329,42 @@
                 <w:rFonts w:hint="default"/>
                 <w:sz w:val="18"/>
                 <w:szCs w:val="18"/>
-                <w:lang/>
-              </w:rPr>
-              <w:t>- Corrección</w:t>
-            </w:r>
-            <w:r>
+              </w:rPr>
+              <w:t>- Corrección 202201 tramos 2 y 3</w:t>
+            </w:r>
+          </w:p>
+          <w:p>
+            <w:pPr>
               <w:rPr>
                 <w:rFonts w:hint="default"/>
                 <w:sz w:val="18"/>
                 <w:szCs w:val="18"/>
               </w:rPr>
-              <w:t xml:space="preserve"> 202201 tramos 2 y 3</w:t>
-            </w:r>
-          </w:p>
-          <w:p>
-            <w:pPr>
+            </w:pPr>
+            <w:r>
               <w:rPr>
                 <w:rFonts w:hint="default"/>
                 <w:sz w:val="18"/>
                 <w:szCs w:val="18"/>
               </w:rPr>
-            </w:pPr>
-            <w:r>
+              <w:t>- Tramos para 202202</w:t>
+            </w:r>
+          </w:p>
+          <w:p>
+            <w:pPr>
               <w:rPr>
                 <w:rFonts w:hint="default"/>
                 <w:sz w:val="18"/>
                 <w:szCs w:val="18"/>
-                <w:lang/>
-              </w:rPr>
-              <w:t xml:space="preserve">- </w:t>
-            </w:r>
+              </w:rPr>
+            </w:pPr>
             <w:r>
               <w:rPr>
                 <w:rFonts w:hint="default"/>
                 <w:sz w:val="18"/>
                 <w:szCs w:val="18"/>
               </w:rPr>
-              <w:t>Tramos para 202202</w:t>
-            </w:r>
-          </w:p>
-          <w:p>
-            <w:pPr>
-              <w:rPr>
-                <w:rFonts w:hint="default"/>
-                <w:sz w:val="18"/>
-                <w:szCs w:val="18"/>
-                <w:lang/>
-              </w:rPr>
-            </w:pPr>
-            <w:r>
-              <w:rPr>
-                <w:rFonts w:hint="default"/>
-                <w:sz w:val="18"/>
-                <w:szCs w:val="18"/>
-                <w:lang/>
-              </w:rPr>
-              <w:t xml:space="preserve">- </w:t>
-            </w:r>
-            <w:r>
-              <w:rPr>
-                <w:rFonts w:hint="default"/>
-                <w:sz w:val="18"/>
-                <w:szCs w:val="18"/>
-              </w:rPr>
-              <w:t>Tramos 202202 - ConsultaS</w:t>
+              <w:t>- Tramos 202202 - ConsultaS</w:t>
             </w:r>
           </w:p>
         </w:tc>
@@ -2443,7 +2385,6 @@
                 <w:rFonts w:hint="default"/>
                 <w:sz w:val="18"/>
                 <w:szCs w:val="18"/>
-                <w:lang/>
               </w:rPr>
             </w:pPr>
             <w:r>
@@ -2451,7 +2392,6 @@
                 <w:rFonts w:hint="default"/>
                 <w:sz w:val="18"/>
                 <w:szCs w:val="18"/>
-                <w:lang/>
               </w:rPr>
               <w:t>feature/Tramos2022</w:t>
             </w:r>
@@ -2473,7 +2413,6 @@
                 <w:rFonts w:hint="default"/>
                 <w:sz w:val="18"/>
                 <w:szCs w:val="18"/>
-                <w:lang/>
               </w:rPr>
             </w:pPr>
             <w:r>
@@ -2481,7 +2420,6 @@
                 <w:rFonts w:hint="default"/>
                 <w:sz w:val="18"/>
                 <w:szCs w:val="18"/>
-                <w:lang/>
               </w:rPr>
               <w:t>Cristian Rivera</w:t>
             </w:r>
@@ -2578,7 +2516,6 @@
                 <w:rFonts w:hint="default"/>
                 <w:sz w:val="18"/>
                 <w:szCs w:val="18"/>
-                <w:lang/>
               </w:rPr>
             </w:pPr>
             <w:r>
@@ -2586,9 +2523,8 @@
                 <w:rFonts w:hint="default"/>
                 <w:sz w:val="18"/>
                 <w:szCs w:val="18"/>
-                <w:lang/>
-              </w:rPr>
-              <w:t>- ActualizaS.exe</w:t>
+              </w:rPr>
+              <w:t>+---ActualizaS</w:t>
             </w:r>
           </w:p>
           <w:p>
@@ -2597,7 +2533,6 @@
                 <w:rFonts w:hint="default"/>
                 <w:sz w:val="18"/>
                 <w:szCs w:val="18"/>
-                <w:lang/>
               </w:rPr>
             </w:pPr>
             <w:r>
@@ -2605,10 +2540,360 @@
                 <w:rFonts w:hint="default"/>
                 <w:sz w:val="18"/>
                 <w:szCs w:val="18"/>
-                <w:lang/>
-              </w:rPr>
-              <w:t>- ConsultaS.exe</w:t>
-            </w:r>
+              </w:rPr>
+              <w:t>|   |   ActualizaS.application</w:t>
+            </w:r>
+          </w:p>
+          <w:p>
+            <w:pPr>
+              <w:rPr>
+                <w:rFonts w:hint="default"/>
+                <w:sz w:val="18"/>
+                <w:szCs w:val="18"/>
+              </w:rPr>
+            </w:pPr>
+            <w:r>
+              <w:rPr>
+                <w:rFonts w:hint="default"/>
+                <w:sz w:val="18"/>
+                <w:szCs w:val="18"/>
+              </w:rPr>
+              <w:t>|   |   setup.exe</w:t>
+            </w:r>
+          </w:p>
+          <w:p>
+            <w:pPr>
+              <w:rPr>
+                <w:rFonts w:hint="default"/>
+                <w:sz w:val="18"/>
+                <w:szCs w:val="18"/>
+              </w:rPr>
+            </w:pPr>
+            <w:r>
+              <w:rPr>
+                <w:rFonts w:hint="default"/>
+                <w:sz w:val="18"/>
+                <w:szCs w:val="18"/>
+              </w:rPr>
+              <w:t xml:space="preserve">|   |   </w:t>
+            </w:r>
+          </w:p>
+          <w:p>
+            <w:pPr>
+              <w:rPr>
+                <w:rFonts w:hint="default"/>
+                <w:sz w:val="18"/>
+                <w:szCs w:val="18"/>
+              </w:rPr>
+            </w:pPr>
+            <w:r>
+              <w:rPr>
+                <w:rFonts w:hint="default"/>
+                <w:sz w:val="18"/>
+                <w:szCs w:val="18"/>
+              </w:rPr>
+              <w:t>|   \---Application Files</w:t>
+            </w:r>
+          </w:p>
+          <w:p>
+            <w:pPr>
+              <w:rPr>
+                <w:rFonts w:hint="default"/>
+                <w:sz w:val="18"/>
+                <w:szCs w:val="18"/>
+              </w:rPr>
+            </w:pPr>
+            <w:r>
+              <w:rPr>
+                <w:rFonts w:hint="default"/>
+                <w:sz w:val="18"/>
+                <w:szCs w:val="18"/>
+              </w:rPr>
+              <w:t>|       \---ActualizaS_1_0_0_0</w:t>
+            </w:r>
+          </w:p>
+          <w:p>
+            <w:pPr>
+              <w:rPr>
+                <w:rFonts w:hint="default"/>
+                <w:sz w:val="18"/>
+                <w:szCs w:val="18"/>
+              </w:rPr>
+            </w:pPr>
+            <w:r>
+              <w:rPr>
+                <w:rFonts w:hint="default"/>
+                <w:sz w:val="18"/>
+                <w:szCs w:val="18"/>
+              </w:rPr>
+              <w:t>|               ActualizaS.application</w:t>
+            </w:r>
+          </w:p>
+          <w:p>
+            <w:pPr>
+              <w:rPr>
+                <w:rFonts w:hint="default"/>
+                <w:sz w:val="18"/>
+                <w:szCs w:val="18"/>
+              </w:rPr>
+            </w:pPr>
+            <w:r>
+              <w:rPr>
+                <w:rFonts w:hint="default"/>
+                <w:sz w:val="18"/>
+                <w:szCs w:val="18"/>
+              </w:rPr>
+              <w:t>|               ActualizaS.exe.config.deploy</w:t>
+            </w:r>
+          </w:p>
+          <w:p>
+            <w:pPr>
+              <w:rPr>
+                <w:rFonts w:hint="default"/>
+                <w:sz w:val="18"/>
+                <w:szCs w:val="18"/>
+              </w:rPr>
+            </w:pPr>
+            <w:r>
+              <w:rPr>
+                <w:rFonts w:hint="default"/>
+                <w:sz w:val="18"/>
+                <w:szCs w:val="18"/>
+              </w:rPr>
+              <w:t>|               ActualizaS.exe.deploy</w:t>
+            </w:r>
+          </w:p>
+          <w:p>
+            <w:pPr>
+              <w:rPr>
+                <w:rFonts w:hint="default"/>
+                <w:sz w:val="18"/>
+                <w:szCs w:val="18"/>
+              </w:rPr>
+            </w:pPr>
+            <w:r>
+              <w:rPr>
+                <w:rFonts w:hint="default"/>
+                <w:sz w:val="18"/>
+                <w:szCs w:val="18"/>
+              </w:rPr>
+              <w:t>|               ActualizaS.exe.manifest</w:t>
+            </w:r>
+          </w:p>
+          <w:p>
+            <w:pPr>
+              <w:rPr>
+                <w:rFonts w:hint="default"/>
+                <w:sz w:val="18"/>
+                <w:szCs w:val="18"/>
+              </w:rPr>
+            </w:pPr>
+            <w:r>
+              <w:rPr>
+                <w:rFonts w:hint="default"/>
+                <w:sz w:val="18"/>
+                <w:szCs w:val="18"/>
+              </w:rPr>
+              <w:t>|               Util.dll.deploy</w:t>
+            </w:r>
+          </w:p>
+          <w:p>
+            <w:pPr>
+              <w:rPr>
+                <w:rFonts w:hint="default"/>
+                <w:sz w:val="18"/>
+                <w:szCs w:val="18"/>
+              </w:rPr>
+            </w:pPr>
+            <w:r>
+              <w:rPr>
+                <w:rFonts w:hint="default"/>
+                <w:sz w:val="18"/>
+                <w:szCs w:val="18"/>
+              </w:rPr>
+              <w:t xml:space="preserve">|               </w:t>
+            </w:r>
+            <w:bookmarkStart w:id="6" w:name="_GoBack"/>
+            <w:bookmarkEnd w:id="6"/>
+          </w:p>
+          <w:p>
+            <w:pPr>
+              <w:rPr>
+                <w:rFonts w:hint="default"/>
+                <w:sz w:val="18"/>
+                <w:szCs w:val="18"/>
+              </w:rPr>
+            </w:pPr>
+            <w:r>
+              <w:rPr>
+                <w:rFonts w:hint="default"/>
+                <w:sz w:val="18"/>
+                <w:szCs w:val="18"/>
+              </w:rPr>
+              <w:t>\---ConsultaS</w:t>
+            </w:r>
+          </w:p>
+          <w:p>
+            <w:pPr>
+              <w:rPr>
+                <w:rFonts w:hint="default"/>
+                <w:sz w:val="18"/>
+                <w:szCs w:val="18"/>
+              </w:rPr>
+            </w:pPr>
+            <w:r>
+              <w:rPr>
+                <w:rFonts w:hint="default"/>
+                <w:sz w:val="18"/>
+                <w:szCs w:val="18"/>
+              </w:rPr>
+              <w:t xml:space="preserve">    |   ConsultaS.application</w:t>
+            </w:r>
+          </w:p>
+          <w:p>
+            <w:pPr>
+              <w:rPr>
+                <w:rFonts w:hint="default"/>
+                <w:sz w:val="18"/>
+                <w:szCs w:val="18"/>
+              </w:rPr>
+            </w:pPr>
+            <w:r>
+              <w:rPr>
+                <w:rFonts w:hint="default"/>
+                <w:sz w:val="18"/>
+                <w:szCs w:val="18"/>
+              </w:rPr>
+              <w:t xml:space="preserve">    |   setup.exe</w:t>
+            </w:r>
+          </w:p>
+          <w:p>
+            <w:pPr>
+              <w:rPr>
+                <w:rFonts w:hint="default"/>
+                <w:sz w:val="18"/>
+                <w:szCs w:val="18"/>
+              </w:rPr>
+            </w:pPr>
+            <w:r>
+              <w:rPr>
+                <w:rFonts w:hint="default"/>
+                <w:sz w:val="18"/>
+                <w:szCs w:val="18"/>
+              </w:rPr>
+              <w:t xml:space="preserve">    |   </w:t>
+            </w:r>
+          </w:p>
+          <w:p>
+            <w:pPr>
+              <w:rPr>
+                <w:rFonts w:hint="default"/>
+                <w:sz w:val="18"/>
+                <w:szCs w:val="18"/>
+              </w:rPr>
+            </w:pPr>
+            <w:r>
+              <w:rPr>
+                <w:rFonts w:hint="default"/>
+                <w:sz w:val="18"/>
+                <w:szCs w:val="18"/>
+              </w:rPr>
+              <w:t xml:space="preserve">    \---Application Files</w:t>
+            </w:r>
+          </w:p>
+          <w:p>
+            <w:pPr>
+              <w:rPr>
+                <w:rFonts w:hint="default"/>
+                <w:sz w:val="18"/>
+                <w:szCs w:val="18"/>
+              </w:rPr>
+            </w:pPr>
+            <w:r>
+              <w:rPr>
+                <w:rFonts w:hint="default"/>
+                <w:sz w:val="18"/>
+                <w:szCs w:val="18"/>
+              </w:rPr>
+              <w:t xml:space="preserve">        \---ConsultaS_1_0_0_0</w:t>
+            </w:r>
+          </w:p>
+          <w:p>
+            <w:pPr>
+              <w:rPr>
+                <w:rFonts w:hint="default"/>
+                <w:sz w:val="18"/>
+                <w:szCs w:val="18"/>
+              </w:rPr>
+            </w:pPr>
+            <w:r>
+              <w:rPr>
+                <w:rFonts w:hint="default"/>
+                <w:sz w:val="18"/>
+                <w:szCs w:val="18"/>
+              </w:rPr>
+              <w:t xml:space="preserve">                ConsultaS.application</w:t>
+            </w:r>
+          </w:p>
+          <w:p>
+            <w:pPr>
+              <w:rPr>
+                <w:rFonts w:hint="default"/>
+                <w:sz w:val="18"/>
+                <w:szCs w:val="18"/>
+              </w:rPr>
+            </w:pPr>
+            <w:r>
+              <w:rPr>
+                <w:rFonts w:hint="default"/>
+                <w:sz w:val="18"/>
+                <w:szCs w:val="18"/>
+              </w:rPr>
+              <w:t xml:space="preserve">                ConsultaS.exe.config.deploy</w:t>
+            </w:r>
+          </w:p>
+          <w:p>
+            <w:pPr>
+              <w:rPr>
+                <w:rFonts w:hint="default"/>
+                <w:sz w:val="18"/>
+                <w:szCs w:val="18"/>
+              </w:rPr>
+            </w:pPr>
+            <w:r>
+              <w:rPr>
+                <w:rFonts w:hint="default"/>
+                <w:sz w:val="18"/>
+                <w:szCs w:val="18"/>
+              </w:rPr>
+              <w:t xml:space="preserve">                ConsultaS.exe.deploy</w:t>
+            </w:r>
+          </w:p>
+          <w:p>
+            <w:pPr>
+              <w:rPr>
+                <w:rFonts w:hint="default"/>
+                <w:sz w:val="18"/>
+                <w:szCs w:val="18"/>
+              </w:rPr>
+            </w:pPr>
+            <w:r>
+              <w:rPr>
+                <w:rFonts w:hint="default"/>
+                <w:sz w:val="18"/>
+                <w:szCs w:val="18"/>
+              </w:rPr>
+              <w:t xml:space="preserve">                ConsultaS.exe.manifest</w:t>
+            </w:r>
+          </w:p>
+          <w:p>
+            <w:pPr>
+              <w:rPr>
+                <w:rFonts w:hint="default"/>
+                <w:sz w:val="18"/>
+                <w:szCs w:val="18"/>
+              </w:rPr>
+            </w:pPr>
           </w:p>
         </w:tc>
       </w:tr>
@@ -2761,7 +3046,6 @@
                 <w:rFonts w:hint="default"/>
                 <w:sz w:val="18"/>
                 <w:szCs w:val="18"/>
-                <w:lang/>
               </w:rPr>
               <w:t xml:space="preserve">archivos </w:t>
             </w:r>
@@ -2777,26 +3061,8 @@
                 <w:rFonts w:hint="default"/>
                 <w:sz w:val="18"/>
                 <w:szCs w:val="18"/>
-                <w:lang/>
-              </w:rPr>
-              <w:t xml:space="preserve">y </w:t>
-            </w:r>
-            <w:r>
-              <w:rPr>
-                <w:rFonts w:hint="default"/>
-                <w:sz w:val="18"/>
-                <w:szCs w:val="18"/>
-              </w:rPr>
-              <w:t>ConsultaS.exe</w:t>
-            </w:r>
-            <w:r>
-              <w:rPr>
-                <w:rFonts w:hint="default"/>
-                <w:sz w:val="18"/>
-                <w:szCs w:val="18"/>
-                <w:lang/>
-              </w:rPr>
-              <w:t xml:space="preserve"> </w:t>
+              </w:rPr>
+              <w:t xml:space="preserve">y ConsultaS.exe </w:t>
             </w:r>
             <w:r>
               <w:rPr>
@@ -3038,68 +3304,18 @@
           <w:p>
             <w:pPr>
               <w:rPr>
-                <w:sz w:val="18"/>
-                <w:szCs w:val="18"/>
-              </w:rPr>
-            </w:pPr>
-            <w:r>
-              <w:rPr>
                 <w:rFonts w:hint="default"/>
                 <w:sz w:val="18"/>
                 <w:szCs w:val="18"/>
               </w:rPr>
-              <w:t>La aplicación</w:t>
-            </w:r>
+            </w:pPr>
             <w:r>
               <w:rPr>
                 <w:rFonts w:hint="default"/>
                 <w:sz w:val="18"/>
                 <w:szCs w:val="18"/>
-                <w:lang/>
-              </w:rPr>
-              <w:t>es</w:t>
-            </w:r>
-            <w:r>
-              <w:rPr>
-                <w:rFonts w:hint="default"/>
-                <w:sz w:val="18"/>
-                <w:szCs w:val="18"/>
-              </w:rPr>
-              <w:t xml:space="preserve"> </w:t>
-            </w:r>
-            <w:r>
-              <w:rPr>
-                <w:rFonts w:hint="default"/>
-                <w:sz w:val="18"/>
-                <w:szCs w:val="18"/>
-                <w:lang/>
-              </w:rPr>
-              <w:t>ActualizaS y ConsultaS</w:t>
-            </w:r>
-            <w:r>
-              <w:rPr>
-                <w:rFonts w:hint="default"/>
-                <w:sz w:val="18"/>
-                <w:szCs w:val="18"/>
-              </w:rPr>
-              <w:t xml:space="preserve"> no se debe</w:t>
-            </w:r>
-            <w:r>
-              <w:rPr>
-                <w:rFonts w:hint="default"/>
-                <w:sz w:val="18"/>
-                <w:szCs w:val="18"/>
-                <w:lang/>
-              </w:rPr>
-              <w:t>n</w:t>
-            </w:r>
-            <w:r>
-              <w:rPr>
-                <w:rFonts w:hint="default"/>
-                <w:sz w:val="18"/>
-                <w:szCs w:val="18"/>
-              </w:rPr>
-              <w:t xml:space="preserve"> estar ejecutando en el computador donde se realizará el proceso de instalación.</w:t>
+              </w:rPr>
+              <w:t>Desinstalar las aplicaciones ActualizaS y ConsultaS.</w:t>
             </w:r>
           </w:p>
         </w:tc>
@@ -3192,7 +3408,6 @@
                 <w:bCs/>
                 <w:sz w:val="18"/>
                 <w:szCs w:val="18"/>
-                <w:lang/>
               </w:rPr>
             </w:pPr>
             <w:r>
@@ -3202,18 +3417,17 @@
                 <w:bCs/>
                 <w:sz w:val="18"/>
                 <w:szCs w:val="18"/>
-                <w:lang/>
               </w:rPr>
               <w:t>MESA DE AYUDA</w:t>
             </w:r>
           </w:p>
           <w:p>
             <w:pPr>
+              <w:ind w:left="408" w:leftChars="0"/>
               <w:rPr>
                 <w:rFonts w:hint="default"/>
                 <w:sz w:val="18"/>
                 <w:szCs w:val="18"/>
-                <w:lang/>
               </w:rPr>
             </w:pPr>
             <w:r>
@@ -3221,10 +3435,156 @@
                 <w:rFonts w:hint="default"/>
                 <w:sz w:val="18"/>
                 <w:szCs w:val="18"/>
-                <w:lang/>
-              </w:rPr>
-              <w:t xml:space="preserve">Reemplazar los archivos ActualizaS.exe y ConsultaS.exe </w:t>
-            </w:r>
+              </w:rPr>
+              <w:t xml:space="preserve">La instalación de las aplicaciones </w:t>
+            </w:r>
+            <w:r>
+              <w:rPr>
+                <w:rFonts w:hint="default"/>
+                <w:b/>
+                <w:bCs/>
+                <w:sz w:val="18"/>
+                <w:szCs w:val="18"/>
+              </w:rPr>
+              <w:t xml:space="preserve">ActualizaS </w:t>
+            </w:r>
+            <w:r>
+              <w:rPr>
+                <w:rFonts w:hint="default"/>
+                <w:sz w:val="18"/>
+                <w:szCs w:val="18"/>
+              </w:rPr>
+              <w:t xml:space="preserve">y </w:t>
+            </w:r>
+            <w:r>
+              <w:rPr>
+                <w:rFonts w:hint="default"/>
+                <w:b/>
+                <w:bCs/>
+                <w:sz w:val="18"/>
+                <w:szCs w:val="18"/>
+              </w:rPr>
+              <w:t xml:space="preserve">ConsultaS </w:t>
+            </w:r>
+            <w:r>
+              <w:rPr>
+                <w:rFonts w:hint="default"/>
+                <w:sz w:val="18"/>
+                <w:szCs w:val="18"/>
+              </w:rPr>
+              <w:t xml:space="preserve">se hace ejecutando los archivos </w:t>
+            </w:r>
+            <w:r>
+              <w:rPr>
+                <w:rFonts w:hint="default"/>
+                <w:i/>
+                <w:iCs/>
+                <w:sz w:val="18"/>
+                <w:szCs w:val="18"/>
+              </w:rPr>
+              <w:t>setup.exe</w:t>
+            </w:r>
+            <w:r>
+              <w:rPr>
+                <w:rFonts w:hint="default"/>
+                <w:sz w:val="18"/>
+                <w:szCs w:val="18"/>
+              </w:rPr>
+              <w:t xml:space="preserve"> correspondientes a la carpeta de cada aplicación.</w:t>
+            </w:r>
+          </w:p>
+          <w:p>
+            <w:pPr>
+              <w:ind w:left="408" w:leftChars="0"/>
+              <w:jc w:val="center"/>
+              <w:rPr>
+                <w:rFonts w:hint="default"/>
+                <w:sz w:val="18"/>
+                <w:szCs w:val="18"/>
+              </w:rPr>
+            </w:pPr>
+            <w:r>
+              <w:pict>
+                <v:shape id="_x0000_i1025" o:spt="75" type="#_x0000_t75" style="height:106.1pt;width:143.1pt;" filled="f" o:preferrelative="t" stroked="f" coordsize="21600,21600">
+                  <v:path/>
+                  <v:fill on="f" focussize="0,0"/>
+                  <v:stroke on="f"/>
+                  <v:imagedata r:id="rId9" o:title=""/>
+                  <o:lock v:ext="edit" aspectratio="t"/>
+                  <w10:wrap type="none"/>
+                  <w10:anchorlock/>
+                </v:shape>
+              </w:pict>
+            </w:r>
+            <w:r>
+              <w:rPr>
+                <w:rFonts w:hint="default"/>
+              </w:rPr>
+              <w:t xml:space="preserve">           </w:t>
+            </w:r>
+            <w:r>
+              <w:pict>
+                <v:shape id="_x0000_i1026" o:spt="75" type="#_x0000_t75" style="height:106.5pt;width:126.75pt;" filled="f" stroked="f" coordsize="21600,21600">
+                  <v:path/>
+                  <v:fill on="f" focussize="0,0"/>
+                  <v:stroke on="f"/>
+                  <v:imagedata r:id="rId10" o:title=""/>
+                  <o:lock v:ext="edit" aspectratio="t"/>
+                  <w10:wrap type="none"/>
+                  <w10:anchorlock/>
+                </v:shape>
+              </w:pict>
+            </w:r>
+          </w:p>
+          <w:p>
+            <w:pPr>
+              <w:ind w:left="408" w:leftChars="0"/>
+              <w:rPr>
+                <w:rFonts w:hint="default"/>
+                <w:sz w:val="18"/>
+                <w:szCs w:val="18"/>
+              </w:rPr>
+            </w:pPr>
+            <w:r>
+              <w:rPr>
+                <w:rFonts w:hint="default"/>
+                <w:sz w:val="18"/>
+                <w:szCs w:val="18"/>
+              </w:rPr>
+              <w:t>Cuando se instalan las aplicaciones se agregan accesos en el menú de inicio.</w:t>
+            </w:r>
+          </w:p>
+          <w:p>
+            <w:pPr>
+              <w:jc w:val="center"/>
+              <w:rPr>
+                <w:rFonts w:hint="default"/>
+                <w:sz w:val="18"/>
+                <w:szCs w:val="18"/>
+              </w:rPr>
+            </w:pPr>
+            <w:r>
+              <w:pict>
+                <v:shape id="_x0000_i1027" o:spt="75" type="#_x0000_t75" style="height:120pt;width:261pt;" filled="f" stroked="f" coordsize="21600,21600">
+                  <v:path/>
+                  <v:fill on="f" focussize="0,0"/>
+                  <v:stroke on="f"/>
+                  <v:imagedata r:id="rId11" o:title=""/>
+                  <o:lock v:ext="edit" aspectratio="t"/>
+                  <w10:wrap type="none"/>
+                  <w10:anchorlock/>
+                </v:shape>
+              </w:pict>
+            </w:r>
+          </w:p>
+          <w:p>
+            <w:pPr>
+              <w:rPr>
+                <w:rFonts w:hint="default"/>
+                <w:sz w:val="18"/>
+                <w:szCs w:val="18"/>
+              </w:rPr>
+            </w:pPr>
           </w:p>
         </w:tc>
       </w:tr>
@@ -3298,7 +3658,6 @@
                 <w:rFonts w:hint="default"/>
                 <w:sz w:val="18"/>
                 <w:szCs w:val="18"/>
-                <w:lang/>
               </w:rPr>
             </w:pPr>
             <w:r>
@@ -3306,7 +3665,6 @@
                 <w:rFonts w:hint="default"/>
                 <w:sz w:val="18"/>
                 <w:szCs w:val="18"/>
-                <w:lang/>
               </w:rPr>
               <w:t>Patricio Ascencio</w:t>
             </w:r>
@@ -3449,7 +3807,6 @@
                 <w:rFonts w:hint="default"/>
                 <w:sz w:val="18"/>
                 <w:szCs w:val="18"/>
-                <w:lang/>
               </w:rPr>
             </w:pPr>
             <w:r>
@@ -3457,7 +3814,6 @@
                 <w:rFonts w:hint="default"/>
                 <w:sz w:val="18"/>
                 <w:szCs w:val="18"/>
-                <w:lang/>
               </w:rPr>
               <w:t>Restaurar archivos ActualizaS.exe y ConsultaS.exe</w:t>
             </w:r>
@@ -6582,7 +6938,6 @@
               <w:rPr>
                 <w:sz w:val="18"/>
                 <w:szCs w:val="18"/>
-                <w:lang/>
               </w:rPr>
             </w:pPr>
             <w:r>
@@ -6934,7 +7289,6 @@
               <w:rPr>
                 <w:sz w:val="18"/>
                 <w:szCs w:val="18"/>
-                <w:lang/>
               </w:rPr>
             </w:pPr>
             <w:r>
@@ -7286,7 +7640,6 @@
               <w:rPr>
                 <w:sz w:val="18"/>
                 <w:szCs w:val="18"/>
-                <w:lang/>
               </w:rPr>
             </w:pPr>
             <w:r>
@@ -7607,6 +7960,14 @@
         <w:gridCol w:w="10206"/>
       </w:tblGrid>
       <w:tr>
+        <w:tblPrEx>
+          <w:tblCellMar>
+            <w:top w:w="0" w:type="dxa"/>
+            <w:left w:w="108" w:type="dxa"/>
+            <w:bottom w:w="0" w:type="dxa"/>
+            <w:right w:w="108" w:type="dxa"/>
+          </w:tblCellMar>
+        </w:tblPrEx>
         <w:trPr>
           <w:trHeight w:val="566" w:hRule="atLeast"/>
         </w:trPr>
@@ -7639,6 +8000,14 @@
         </w:tc>
       </w:tr>
       <w:tr>
+        <w:tblPrEx>
+          <w:tblCellMar>
+            <w:top w:w="0" w:type="dxa"/>
+            <w:left w:w="108" w:type="dxa"/>
+            <w:bottom w:w="0" w:type="dxa"/>
+            <w:right w:w="108" w:type="dxa"/>
+          </w:tblCellMar>
+        </w:tblPrEx>
         <w:trPr>
           <w:trHeight w:val="443" w:hRule="atLeast"/>
         </w:trPr>
@@ -8041,7 +8410,7 @@
               <w:lang w:val="es-CL" w:eastAsia="es-CL"/>
             </w:rPr>
             <w:pict>
-              <v:shape id="_x0000_i1025" o:spt="75" type="#_x0000_t75" style="height:34.5pt;width:144.75pt;" filled="f" o:preferrelative="t" stroked="f" coordsize="21600,21600">
+              <v:shape id="_x0000_i1029" o:spt="75" type="#_x0000_t75" style="height:34.5pt;width:144.75pt;" filled="f" o:preferrelative="t" stroked="f" coordsize="21600,21600">
                 <v:path/>
                 <v:fill on="f" focussize="0,0"/>
                 <v:stroke on="f" joinstyle="miter"/>
@@ -8182,7 +8551,7 @@
               <w:lang w:val="es-CL" w:eastAsia="es-CL"/>
             </w:rPr>
             <w:pict>
-              <v:shape id="_x0000_i1026" o:spt="75" type="#_x0000_t75" style="height:34.5pt;width:144.75pt;" filled="f" o:preferrelative="t" stroked="f" coordsize="21600,21600">
+              <v:shape id="_x0000_i1028" o:spt="75" type="#_x0000_t75" style="height:34.5pt;width:144.75pt;" filled="f" o:preferrelative="t" stroked="f" coordsize="21600,21600">
                 <v:path/>
                 <v:fill on="f" focussize="0,0"/>
                 <v:stroke on="f" joinstyle="miter"/>
@@ -8656,13 +9025,13 @@
     <w:lsdException w:unhideWhenUsed="0" w:uiPriority="0" w:semiHidden="0" w:name="toc 2"/>
     <w:lsdException w:qFormat="1" w:unhideWhenUsed="0" w:uiPriority="0" w:semiHidden="0" w:name="toc 3"/>
     <w:lsdException w:unhideWhenUsed="0" w:uiPriority="0" w:semiHidden="0" w:name="toc 4"/>
-    <w:lsdException w:unhideWhenUsed="0" w:uiPriority="0" w:semiHidden="0" w:name="toc 5"/>
+    <w:lsdException w:qFormat="1" w:unhideWhenUsed="0" w:uiPriority="0" w:semiHidden="0" w:name="toc 5"/>
     <w:lsdException w:qFormat="1" w:unhideWhenUsed="0" w:uiPriority="0" w:semiHidden="0" w:name="toc 6"/>
     <w:lsdException w:qFormat="1" w:unhideWhenUsed="0" w:uiPriority="0" w:semiHidden="0" w:name="toc 7"/>
     <w:lsdException w:qFormat="1" w:unhideWhenUsed="0" w:uiPriority="0" w:semiHidden="0" w:name="toc 8"/>
     <w:lsdException w:qFormat="1" w:unhideWhenUsed="0" w:uiPriority="0" w:semiHidden="0" w:name="toc 9"/>
     <w:lsdException w:uiPriority="99" w:name="Normal Indent"/>
-    <w:lsdException w:unhideWhenUsed="0" w:uiPriority="0" w:semiHidden="0" w:name="footnote text"/>
+    <w:lsdException w:qFormat="1" w:unhideWhenUsed="0" w:uiPriority="0" w:semiHidden="0" w:name="footnote text"/>
     <w:lsdException w:uiPriority="99" w:name="annotation text"/>
     <w:lsdException w:qFormat="1" w:unhideWhenUsed="0" w:uiPriority="0" w:semiHidden="0" w:name="header"/>
     <w:lsdException w:qFormat="1" w:unhideWhenUsed="0" w:uiPriority="99" w:semiHidden="0" w:name="footer"/>
@@ -8718,8 +9087,8 @@
     <w:lsdException w:uiPriority="99" w:name="Body Text Indent 2"/>
     <w:lsdException w:uiPriority="99" w:name="Body Text Indent 3"/>
     <w:lsdException w:uiPriority="99" w:name="Block Text"/>
-    <w:lsdException w:unhideWhenUsed="0" w:uiPriority="0" w:semiHidden="0" w:name="Hyperlink"/>
-    <w:lsdException w:unhideWhenUsed="0" w:uiPriority="0" w:semiHidden="0" w:name="FollowedHyperlink"/>
+    <w:lsdException w:qFormat="1" w:unhideWhenUsed="0" w:uiPriority="0" w:semiHidden="0" w:name="Hyperlink"/>
+    <w:lsdException w:qFormat="1" w:unhideWhenUsed="0" w:uiPriority="0" w:semiHidden="0" w:name="FollowedHyperlink"/>
     <w:lsdException w:qFormat="1" w:unhideWhenUsed="0" w:uiPriority="22" w:semiHidden="0" w:name="Strong"/>
     <w:lsdException w:qFormat="1" w:unhideWhenUsed="0" w:uiPriority="20" w:semiHidden="0" w:name="Emphasis"/>
     <w:lsdException w:uiPriority="99" w:name="Document Map"/>
@@ -9155,6 +9524,7 @@
   </w:style>
   <w:style w:type="character" w:styleId="19">
     <w:name w:val="FollowedHyperlink"/>
+    <w:qFormat/>
     <w:uiPriority w:val="0"/>
     <w:rPr>
       <w:rFonts w:ascii="Arial" w:hAnsi="Arial" w:cs="Arial"/>
@@ -9179,6 +9549,7 @@
   <w:style w:type="paragraph" w:styleId="21">
     <w:name w:val="footnote text"/>
     <w:basedOn w:val="1"/>
+    <w:qFormat/>
     <w:uiPriority w:val="0"/>
     <w:rPr>
       <w:sz w:val="16"/>
@@ -9204,6 +9575,7 @@
   </w:style>
   <w:style w:type="character" w:styleId="23">
     <w:name w:val="Hyperlink"/>
+    <w:qFormat/>
     <w:uiPriority w:val="0"/>
     <w:rPr>
       <w:rFonts w:ascii="Arial" w:hAnsi="Arial" w:cs="Arial"/>
@@ -9296,6 +9668,7 @@
     <w:name w:val="toc 5"/>
     <w:basedOn w:val="30"/>
     <w:next w:val="1"/>
+    <w:qFormat/>
     <w:uiPriority w:val="0"/>
     <w:rPr>
       <w:smallCaps w:val="0"/>
@@ -9395,6 +9768,7 @@
   </w:style>
   <w:style w:type="character" w:customStyle="1" w:styleId="47">
     <w:name w:val="WW8Num2z2"/>
+    <w:qFormat/>
     <w:uiPriority w:val="0"/>
     <w:rPr>
       <w:rFonts w:ascii="Wingdings" w:hAnsi="Wingdings" w:cs="Wingdings"/>
@@ -9486,6 +9860,7 @@
   </w:style>
   <w:style w:type="character" w:customStyle="1" w:styleId="61">
     <w:name w:val="WW8Num5z4"/>
+    <w:qFormat/>
     <w:uiPriority w:val="0"/>
     <w:rPr>
       <w:rFonts w:ascii="Symbol" w:hAnsi="Symbol" w:cs="Symbol"/>
@@ -9551,6 +9926,7 @@
   </w:style>
   <w:style w:type="character" w:customStyle="1" w:styleId="70">
     <w:name w:val="WW8Num7z1"/>
+    <w:qFormat/>
     <w:uiPriority w:val="0"/>
     <w:rPr>
       <w:rFonts w:ascii="Courier New" w:hAnsi="Courier New" w:cs="Courier New"/>
@@ -9650,6 +10026,7 @@
   </w:style>
   <w:style w:type="character" w:customStyle="1" w:styleId="91">
     <w:name w:val="WW8Num10z1"/>
+    <w:qFormat/>
     <w:uiPriority w:val="0"/>
     <w:rPr>
       <w:rFonts w:ascii="Courier New" w:hAnsi="Courier New" w:cs="Courier New"/>
@@ -9725,6 +10102,7 @@
   </w:style>
   <w:style w:type="character" w:customStyle="1" w:styleId="106">
     <w:name w:val="WW8Num12z4"/>
+    <w:qFormat/>
     <w:uiPriority w:val="0"/>
   </w:style>
   <w:style w:type="character" w:customStyle="1" w:styleId="107">
@@ -9790,6 +10168,7 @@
   </w:style>
   <w:style w:type="character" w:customStyle="1" w:styleId="117">
     <w:name w:val="WW8Num14z2"/>
+    <w:qFormat/>
     <w:uiPriority w:val="0"/>
   </w:style>
   <w:style w:type="character" w:customStyle="1" w:styleId="118">
@@ -9824,6 +10203,7 @@
   </w:style>
   <w:style w:type="character" w:customStyle="1" w:styleId="124">
     <w:name w:val="WW8Num15z0"/>
+    <w:qFormat/>
     <w:uiPriority w:val="0"/>
   </w:style>
   <w:style w:type="character" w:customStyle="1" w:styleId="125">
@@ -9843,6 +10223,7 @@
   </w:style>
   <w:style w:type="character" w:customStyle="1" w:styleId="128">
     <w:name w:val="WW8Num15z4"/>
+    <w:qFormat/>
     <w:uiPriority w:val="0"/>
   </w:style>
   <w:style w:type="character" w:customStyle="1" w:styleId="129">
@@ -9899,6 +10280,7 @@
   </w:style>
   <w:style w:type="character" w:customStyle="1" w:styleId="137">
     <w:name w:val="WW8Num16z5"/>
+    <w:qFormat/>
     <w:uiPriority w:val="0"/>
   </w:style>
   <w:style w:type="character" w:customStyle="1" w:styleId="138">
@@ -9950,6 +10332,7 @@
   </w:style>
   <w:style w:type="character" w:customStyle="1" w:styleId="145">
     <w:name w:val="WW8Num17z5"/>
+    <w:qFormat/>
     <w:uiPriority w:val="0"/>
   </w:style>
   <w:style w:type="character" w:customStyle="1" w:styleId="146">
@@ -9959,6 +10342,7 @@
   </w:style>
   <w:style w:type="character" w:customStyle="1" w:styleId="147">
     <w:name w:val="WW8Num17z7"/>
+    <w:qFormat/>
     <w:uiPriority w:val="0"/>
   </w:style>
   <w:style w:type="character" w:customStyle="1" w:styleId="148">
@@ -9976,6 +10360,7 @@
   </w:style>
   <w:style w:type="character" w:customStyle="1" w:styleId="150">
     <w:name w:val="WW8Num18z1"/>
+    <w:qFormat/>
     <w:uiPriority w:val="0"/>
     <w:rPr>
       <w:rFonts w:ascii="Courier New" w:hAnsi="Courier New" w:cs="Courier New"/>
@@ -9983,6 +10368,7 @@
   </w:style>
   <w:style w:type="character" w:customStyle="1" w:styleId="151">
     <w:name w:val="WW8Num18z2"/>
+    <w:qFormat/>
     <w:uiPriority w:val="0"/>
     <w:rPr>
       <w:rFonts w:ascii="Wingdings" w:hAnsi="Wingdings" w:cs="Wingdings"/>
@@ -10024,6 +10410,7 @@
   </w:style>
   <w:style w:type="character" w:customStyle="1" w:styleId="157">
     <w:name w:val="WW8Num20z2"/>
+    <w:qFormat/>
     <w:uiPriority w:val="0"/>
   </w:style>
   <w:style w:type="character" w:customStyle="1" w:styleId="158">
@@ -10033,6 +10420,7 @@
   </w:style>
   <w:style w:type="character" w:customStyle="1" w:styleId="159">
     <w:name w:val="WW8Num20z4"/>
+    <w:qFormat/>
     <w:uiPriority w:val="0"/>
   </w:style>
   <w:style w:type="character" w:customStyle="1" w:styleId="160">
@@ -10042,6 +10430,7 @@
   </w:style>
   <w:style w:type="character" w:customStyle="1" w:styleId="161">
     <w:name w:val="WW8Num20z6"/>
+    <w:qFormat/>
     <w:uiPriority w:val="0"/>
   </w:style>
   <w:style w:type="character" w:customStyle="1" w:styleId="162">
@@ -10055,10 +10444,12 @@
   </w:style>
   <w:style w:type="character" w:customStyle="1" w:styleId="164">
     <w:name w:val="WW8Num21z0"/>
+    <w:qFormat/>
     <w:uiPriority w:val="0"/>
   </w:style>
   <w:style w:type="character" w:customStyle="1" w:styleId="165">
     <w:name w:val="WW8Num21z1"/>
+    <w:qFormat/>
     <w:uiPriority w:val="0"/>
   </w:style>
   <w:style w:type="character" w:customStyle="1" w:styleId="166">
@@ -10073,10 +10464,12 @@
   </w:style>
   <w:style w:type="character" w:customStyle="1" w:styleId="168">
     <w:name w:val="WW8Num21z4"/>
+    <w:qFormat/>
     <w:uiPriority w:val="0"/>
   </w:style>
   <w:style w:type="character" w:customStyle="1" w:styleId="169">
     <w:name w:val="WW8Num21z5"/>
+    <w:qFormat/>
     <w:uiPriority w:val="0"/>
   </w:style>
   <w:style w:type="character" w:customStyle="1" w:styleId="170">
@@ -10086,6 +10479,7 @@
   </w:style>
   <w:style w:type="character" w:customStyle="1" w:styleId="171">
     <w:name w:val="WW8Num21z7"/>
+    <w:qFormat/>
     <w:uiPriority w:val="0"/>
   </w:style>
   <w:style w:type="character" w:customStyle="1" w:styleId="172">
@@ -10110,6 +10504,7 @@
   </w:style>
   <w:style w:type="character" w:customStyle="1" w:styleId="175">
     <w:name w:val="WW8Num22z2"/>
+    <w:qFormat/>
     <w:uiPriority w:val="0"/>
     <w:rPr>
       <w:rFonts w:ascii="Wingdings" w:hAnsi="Wingdings" w:cs="Wingdings"/>
@@ -10126,6 +10521,7 @@
   </w:style>
   <w:style w:type="character" w:customStyle="1" w:styleId="178">
     <w:name w:val="WW8Num23z2"/>
+    <w:qFormat/>
     <w:uiPriority w:val="0"/>
   </w:style>
   <w:style w:type="character" w:customStyle="1" w:styleId="179">
@@ -10140,22 +10536,27 @@
   </w:style>
   <w:style w:type="character" w:customStyle="1" w:styleId="181">
     <w:name w:val="WW8Num23z5"/>
+    <w:qFormat/>
     <w:uiPriority w:val="0"/>
   </w:style>
   <w:style w:type="character" w:customStyle="1" w:styleId="182">
     <w:name w:val="WW8Num23z6"/>
+    <w:qFormat/>
     <w:uiPriority w:val="0"/>
   </w:style>
   <w:style w:type="character" w:customStyle="1" w:styleId="183">
     <w:name w:val="WW8Num23z7"/>
+    <w:qFormat/>
     <w:uiPriority w:val="0"/>
   </w:style>
   <w:style w:type="character" w:customStyle="1" w:styleId="184">
     <w:name w:val="WW8Num23z8"/>
+    <w:qFormat/>
     <w:uiPriority w:val="0"/>
   </w:style>
   <w:style w:type="character" w:customStyle="1" w:styleId="185">
     <w:name w:val="WW8Num24z0"/>
+    <w:qFormat/>
     <w:uiPriority w:val="0"/>
     <w:rPr>
       <w:rFonts w:ascii="Symbol" w:hAnsi="Symbol" w:cs="Symbol"/>
@@ -10163,6 +10564,7 @@
   </w:style>
   <w:style w:type="character" w:customStyle="1" w:styleId="186">
     <w:name w:val="WW8Num24z1"/>
+    <w:qFormat/>
     <w:uiPriority w:val="0"/>
     <w:rPr>
       <w:rFonts w:ascii="Courier New" w:hAnsi="Courier New" w:cs="Courier New"/>
@@ -10170,6 +10572,7 @@
   </w:style>
   <w:style w:type="character" w:customStyle="1" w:styleId="187">
     <w:name w:val="WW8Num24z2"/>
+    <w:qFormat/>
     <w:uiPriority w:val="0"/>
     <w:rPr>
       <w:rFonts w:ascii="Wingdings" w:hAnsi="Wingdings" w:cs="Wingdings"/>
@@ -10177,6 +10580,7 @@
   </w:style>
   <w:style w:type="character" w:customStyle="1" w:styleId="188">
     <w:name w:val="WW8Num25z0"/>
+    <w:qFormat/>
     <w:uiPriority w:val="0"/>
     <w:rPr>
       <w:rFonts w:ascii="Symbol" w:hAnsi="Symbol" w:cs="Symbol"/>
@@ -10184,6 +10588,7 @@
   </w:style>
   <w:style w:type="character" w:customStyle="1" w:styleId="189">
     <w:name w:val="WW8Num25z1"/>
+    <w:qFormat/>
     <w:uiPriority w:val="0"/>
     <w:rPr>
       <w:rFonts w:ascii="Courier New" w:hAnsi="Courier New" w:cs="Courier New"/>
@@ -10220,6 +10625,7 @@
   </w:style>
   <w:style w:type="character" w:customStyle="1" w:styleId="194">
     <w:name w:val="WW8Num26z2"/>
+    <w:qFormat/>
     <w:uiPriority w:val="0"/>
     <w:rPr>
       <w:rFonts w:ascii="Wingdings" w:hAnsi="Wingdings" w:cs="Wingdings"/>
@@ -10227,18 +10633,22 @@
   </w:style>
   <w:style w:type="character" w:customStyle="1" w:styleId="195">
     <w:name w:val="WW8Num27z0"/>
+    <w:qFormat/>
     <w:uiPriority w:val="0"/>
   </w:style>
   <w:style w:type="character" w:customStyle="1" w:styleId="196">
     <w:name w:val="WW8Num27z1"/>
+    <w:qFormat/>
     <w:uiPriority w:val="0"/>
   </w:style>
   <w:style w:type="character" w:customStyle="1" w:styleId="197">
     <w:name w:val="WW8Num27z2"/>
+    <w:qFormat/>
     <w:uiPriority w:val="0"/>
   </w:style>
   <w:style w:type="character" w:customStyle="1" w:styleId="198">
     <w:name w:val="WW8Num27z3"/>
+    <w:qFormat/>
     <w:uiPriority w:val="0"/>
   </w:style>
   <w:style w:type="character" w:customStyle="1" w:styleId="199">

</xml_diff>